<commit_message>
Added more sample images
</commit_message>
<xml_diff>
--- a/Literature Review/Literature Review.docx
+++ b/Literature Review/Literature Review.docx
@@ -22,8 +22,16 @@
       <w:pPr>
         <w:rPr>
           <w:rFonts w:ascii="Times New Roman" w:hAnsi="Times New Roman" w:cs="Times New Roman"/>
+          <w:u w:val="single"/>
         </w:rPr>
       </w:pPr>
+      <w:r>
+        <w:rPr>
+          <w:rFonts w:ascii="Times New Roman" w:hAnsi="Times New Roman" w:cs="Times New Roman"/>
+          <w:u w:val="single"/>
+        </w:rPr>
+        <w:t>Approach Draft:</w:t>
+      </w:r>
     </w:p>
     <w:p>
       <w:pPr>
@@ -35,141 +43,6 @@
         <w:rPr>
           <w:rFonts w:ascii="Times New Roman" w:hAnsi="Times New Roman" w:cs="Times New Roman"/>
         </w:rPr>
-        <w:t>SIZE</w:t>
-      </w:r>
-    </w:p>
-    <w:p>
-      <w:pPr>
-        <w:rPr>
-          <w:rFonts w:ascii="Times New Roman" w:hAnsi="Times New Roman" w:cs="Times New Roman"/>
-        </w:rPr>
-      </w:pPr>
-    </w:p>
-    <w:p>
-      <w:pPr>
-        <w:rPr>
-          <w:rFonts w:ascii="Times New Roman" w:hAnsi="Times New Roman" w:cs="Times New Roman"/>
-        </w:rPr>
-      </w:pPr>
-      <w:r>
-        <w:rPr>
-          <w:rFonts w:ascii="Times New Roman" w:hAnsi="Times New Roman" w:cs="Times New Roman"/>
-        </w:rPr>
-        <w:t>COLOUR</w:t>
-      </w:r>
-    </w:p>
-    <w:p>
-      <w:pPr>
-        <w:rPr>
-          <w:rFonts w:ascii="Times New Roman" w:hAnsi="Times New Roman" w:cs="Times New Roman"/>
-        </w:rPr>
-      </w:pPr>
-    </w:p>
-    <w:p>
-      <w:pPr>
-        <w:rPr>
-          <w:rFonts w:ascii="Times New Roman" w:hAnsi="Times New Roman" w:cs="Times New Roman"/>
-        </w:rPr>
-      </w:pPr>
-      <w:r>
-        <w:rPr>
-          <w:rFonts w:ascii="Times New Roman" w:hAnsi="Times New Roman" w:cs="Times New Roman"/>
-        </w:rPr>
-        <w:t>ANGULARITY</w:t>
-      </w:r>
-    </w:p>
-    <w:p>
-      <w:pPr>
-        <w:rPr>
-          <w:rFonts w:ascii="Times New Roman" w:hAnsi="Times New Roman" w:cs="Times New Roman"/>
-        </w:rPr>
-      </w:pPr>
-    </w:p>
-    <w:p>
-      <w:pPr>
-        <w:rPr>
-          <w:rFonts w:ascii="Times New Roman" w:hAnsi="Times New Roman" w:cs="Times New Roman"/>
-        </w:rPr>
-      </w:pPr>
-      <w:r>
-        <w:rPr>
-          <w:rFonts w:ascii="Times New Roman" w:hAnsi="Times New Roman" w:cs="Times New Roman"/>
-        </w:rPr>
-        <w:t>TEXTURE</w:t>
-      </w:r>
-    </w:p>
-    <w:p>
-      <w:pPr>
-        <w:rPr>
-          <w:rFonts w:ascii="Times New Roman" w:hAnsi="Times New Roman" w:cs="Times New Roman"/>
-        </w:rPr>
-      </w:pPr>
-    </w:p>
-    <w:p>
-      <w:pPr>
-        <w:rPr>
-          <w:rFonts w:ascii="Times New Roman" w:hAnsi="Times New Roman" w:cs="Times New Roman"/>
-        </w:rPr>
-      </w:pPr>
-      <w:r>
-        <w:rPr>
-          <w:rFonts w:ascii="Times New Roman" w:hAnsi="Times New Roman" w:cs="Times New Roman"/>
-        </w:rPr>
-        <w:t>WINGS</w:t>
-      </w:r>
-    </w:p>
-    <w:p>
-      <w:pPr>
-        <w:rPr>
-          <w:rFonts w:ascii="Times New Roman" w:hAnsi="Times New Roman" w:cs="Times New Roman"/>
-        </w:rPr>
-      </w:pPr>
-    </w:p>
-    <w:p>
-      <w:pPr>
-        <w:pBdr>
-          <w:bottom w:val="single" w:sz="6" w:space="1" w:color="auto"/>
-        </w:pBdr>
-        <w:rPr>
-          <w:rFonts w:ascii="Times New Roman" w:hAnsi="Times New Roman" w:cs="Times New Roman"/>
-        </w:rPr>
-      </w:pPr>
-      <w:r>
-        <w:rPr>
-          <w:rFonts w:ascii="Times New Roman" w:hAnsi="Times New Roman" w:cs="Times New Roman"/>
-        </w:rPr>
-        <w:t xml:space="preserve">A fundamental operation involved for this algorithm is the consideration of feature extraction.  To this end, Jin et al. (2015) </w:t>
-      </w:r>
-      <w:r>
-        <w:rPr>
-          <w:rFonts w:ascii="Times New Roman" w:hAnsi="Times New Roman" w:cs="Times New Roman"/>
-        </w:rPr>
-        <w:t>employs an image binarization technique to segment the leaf-foreground features away from the background, which provided an accuracy score between 72.8% and 79.3%.</w:t>
-      </w:r>
-    </w:p>
-    <w:p>
-      <w:pPr>
-        <w:rPr>
-          <w:rFonts w:ascii="Times New Roman" w:hAnsi="Times New Roman" w:cs="Times New Roman"/>
-        </w:rPr>
-      </w:pPr>
-      <w:r>
-        <w:rPr>
-          <w:rFonts w:ascii="Times New Roman" w:hAnsi="Times New Roman" w:cs="Times New Roman"/>
-        </w:rPr>
-        <w:t>Approach:</w:t>
-      </w:r>
-    </w:p>
-    <w:p>
-      <w:pPr>
-        <w:rPr>
-          <w:rFonts w:ascii="Times New Roman" w:hAnsi="Times New Roman" w:cs="Times New Roman"/>
-        </w:rPr>
-      </w:pPr>
-      <w:r>
-        <w:rPr>
-          <w:rFonts w:ascii="Times New Roman" w:hAnsi="Times New Roman" w:cs="Times New Roman"/>
-        </w:rPr>
         <w:t>One possible approach for achieving this objective would be to segment the seed foreground objects away from the background by utilising binarization</w:t>
       </w:r>
       <w:r>
@@ -177,30 +50,103 @@
           <w:rFonts w:ascii="Times New Roman" w:hAnsi="Times New Roman" w:cs="Times New Roman"/>
         </w:rPr>
         <w:t xml:space="preserve">, where the pixels representing a seed foreground object would be classified based on a pixel intensity threshold (Jin et al, 2015).  </w:t>
+      </w:r>
+      <w:r>
+        <w:rPr>
+          <w:rFonts w:ascii="Times New Roman" w:hAnsi="Times New Roman" w:cs="Times New Roman"/>
+        </w:rPr>
+        <w:t>The length and width properties of each seed could be identified through the use of edge-detection techniques, for example a Sobel filter could be utilised to establish an outline of the seed shape.</w:t>
+      </w:r>
+      <w:r>
+        <w:rPr>
+          <w:rFonts w:ascii="Times New Roman" w:hAnsi="Times New Roman" w:cs="Times New Roman"/>
+        </w:rPr>
+        <w:t xml:space="preserve">  An angularity property of the seeds will be established based on the observed roundness of the seed, this could be calculated with the following equation: </w:t>
+      </w:r>
+      <m:oMath>
+        <m:r>
+          <w:rPr>
+            <w:rFonts w:ascii="Cambria Math" w:hAnsi="Cambria Math" w:cs="Times New Roman"/>
+          </w:rPr>
+          <m:t>R=(4 π*A)/</m:t>
+        </m:r>
+        <m:sSup>
+          <m:sSupPr>
+            <m:ctrlPr>
+              <w:rPr>
+                <w:rFonts w:ascii="Cambria Math" w:hAnsi="Cambria Math" w:cs="Times New Roman"/>
+                <w:i/>
+              </w:rPr>
+            </m:ctrlPr>
+          </m:sSupPr>
+          <m:e>
+            <m:r>
+              <w:rPr>
+                <w:rFonts w:ascii="Cambria Math" w:hAnsi="Cambria Math" w:cs="Times New Roman"/>
+              </w:rPr>
+              <m:t>B</m:t>
+            </m:r>
+          </m:e>
+          <m:sup>
+            <m:r>
+              <w:rPr>
+                <w:rFonts w:ascii="Cambria Math" w:hAnsi="Cambria Math" w:cs="Times New Roman"/>
+              </w:rPr>
+              <m:t>2</m:t>
+            </m:r>
+          </m:sup>
+        </m:sSup>
+      </m:oMath>
+      <w:r>
+        <w:rPr>
+          <w:rFonts w:ascii="Times New Roman" w:eastAsiaTheme="minorEastAsia" w:hAnsi="Times New Roman" w:cs="Times New Roman"/>
+        </w:rPr>
+        <w:t>, where R = roundness value, A = seed area, B = seed boundary.</w:t>
+      </w:r>
+      <w:r>
+        <w:rPr>
+          <w:rFonts w:ascii="Times New Roman" w:eastAsiaTheme="minorEastAsia" w:hAnsi="Times New Roman" w:cs="Times New Roman"/>
+        </w:rPr>
+        <w:t xml:space="preserve">  This angularity value could then be compared with the angularity values observed in the training dataset of seed images, and subsequently use this data to categorise the seed with a numerical value between 1 – 9.</w:t>
+      </w:r>
+      <w:r>
+        <w:rPr>
+          <w:rFonts w:ascii="Times New Roman" w:eastAsiaTheme="minorEastAsia" w:hAnsi="Times New Roman" w:cs="Times New Roman"/>
+        </w:rPr>
+        <w:t xml:space="preserve">  </w:t>
       </w:r>
       <w:bookmarkStart w:id="0" w:name="_GoBack"/>
       <w:bookmarkEnd w:id="0"/>
-    </w:p>
-    <w:p>
-      <w:pPr>
-        <w:rPr>
-          <w:rFonts w:ascii="Times New Roman" w:hAnsi="Times New Roman" w:cs="Times New Roman"/>
-        </w:rPr>
-      </w:pPr>
-    </w:p>
-    <w:p>
-      <w:pPr>
-        <w:rPr>
-          <w:rFonts w:ascii="Times New Roman" w:hAnsi="Times New Roman" w:cs="Times New Roman"/>
-        </w:rPr>
-      </w:pPr>
-    </w:p>
-    <w:p>
-      <w:pPr>
-        <w:rPr>
-          <w:rFonts w:ascii="Times New Roman" w:hAnsi="Times New Roman" w:cs="Times New Roman"/>
-        </w:rPr>
-      </w:pPr>
+      <w:r>
+        <w:rPr>
+          <w:rFonts w:ascii="Times New Roman" w:hAnsi="Times New Roman" w:cs="Times New Roman"/>
+        </w:rPr>
+        <w:t xml:space="preserve">The colour of the seed could be established by </w:t>
+      </w:r>
+      <w:r>
+        <w:rPr>
+          <w:rFonts w:ascii="Times New Roman" w:hAnsi="Times New Roman" w:cs="Times New Roman"/>
+        </w:rPr>
+        <w:t xml:space="preserve">comparing the seed pixel data with the training set samples, calculating the Euclidian distance between each sample to establish which </w:t>
+      </w:r>
+      <w:r>
+        <w:rPr>
+          <w:rFonts w:ascii="Times New Roman" w:hAnsi="Times New Roman" w:cs="Times New Roman"/>
+        </w:rPr>
+        <w:t xml:space="preserve">sample </w:t>
+      </w:r>
+      <w:r>
+        <w:rPr>
+          <w:rFonts w:ascii="Times New Roman" w:hAnsi="Times New Roman" w:cs="Times New Roman"/>
+        </w:rPr>
+        <w:t>is justifiably the most similar to the seed image.  This could be achieved through a nearest-neighbour search algorithm</w:t>
+      </w:r>
+      <w:r>
+        <w:rPr>
+          <w:rFonts w:ascii="Times New Roman" w:hAnsi="Times New Roman" w:cs="Times New Roman"/>
+        </w:rPr>
+        <w:t xml:space="preserve"> using a similarity criterion.</w:t>
+      </w:r>
     </w:p>
     <w:sectPr>
       <w:pgSz w:w="11906" w:h="16838"/>
@@ -636,6 +582,16 @@
     <w:semiHidden/>
     <w:unhideWhenUsed/>
   </w:style>
+  <w:style w:type="character" w:styleId="PlaceholderText">
+    <w:name w:val="Placeholder Text"/>
+    <w:basedOn w:val="DefaultParagraphFont"/>
+    <w:uiPriority w:val="99"/>
+    <w:semiHidden/>
+    <w:rsid w:val="00F447C9"/>
+    <w:rPr>
+      <w:color w:val="808080"/>
+    </w:rPr>
+  </w:style>
 </w:styles>
 </file>
 

</xml_diff>

<commit_message>
K-means clustering & watershed
</commit_message>
<xml_diff>
--- a/Literature Review/Literature Review.docx
+++ b/Literature Review/Literature Review.docx
@@ -49,7 +49,21 @@
         <w:rPr>
           <w:rFonts w:ascii="Times New Roman" w:hAnsi="Times New Roman" w:cs="Times New Roman"/>
         </w:rPr>
-        <w:t xml:space="preserve">, where the pixels representing a seed foreground object would be classified based on a pixel intensity threshold (Jin et al, 2015).  </w:t>
+        <w:t>, where the pixels representing a seed foreground object would be classified based on a pixel intensity threshold (</w:t>
+      </w:r>
+      <w:proofErr w:type="spellStart"/>
+      <w:r>
+        <w:rPr>
+          <w:rFonts w:ascii="Times New Roman" w:hAnsi="Times New Roman" w:cs="Times New Roman"/>
+        </w:rPr>
+        <w:t>Jin</w:t>
+      </w:r>
+      <w:proofErr w:type="spellEnd"/>
+      <w:r>
+        <w:rPr>
+          <w:rFonts w:ascii="Times New Roman" w:hAnsi="Times New Roman" w:cs="Times New Roman"/>
+        </w:rPr>
+        <w:t xml:space="preserve"> et al, 2015).  </w:t>
       </w:r>
       <w:r>
         <w:rPr>
@@ -115,37 +129,85 @@
         </w:rPr>
         <w:t xml:space="preserve">  </w:t>
       </w:r>
+      <w:r>
+        <w:rPr>
+          <w:rFonts w:ascii="Times New Roman" w:hAnsi="Times New Roman" w:cs="Times New Roman"/>
+        </w:rPr>
+        <w:t xml:space="preserve">The colour of the seed could be established by </w:t>
+      </w:r>
+      <w:r>
+        <w:rPr>
+          <w:rFonts w:ascii="Times New Roman" w:hAnsi="Times New Roman" w:cs="Times New Roman"/>
+        </w:rPr>
+        <w:t xml:space="preserve">comparing the seed pixel data with the training set samples, calculating the Euclidian distance between each sample to establish which </w:t>
+      </w:r>
+      <w:r>
+        <w:rPr>
+          <w:rFonts w:ascii="Times New Roman" w:hAnsi="Times New Roman" w:cs="Times New Roman"/>
+        </w:rPr>
+        <w:t xml:space="preserve">sample </w:t>
+      </w:r>
+      <w:r>
+        <w:rPr>
+          <w:rFonts w:ascii="Times New Roman" w:hAnsi="Times New Roman" w:cs="Times New Roman"/>
+        </w:rPr>
+        <w:t>is justifiably the most similar to the seed image.  This could be achieved through a nearest-neighbour search algorithm</w:t>
+      </w:r>
+      <w:r>
+        <w:rPr>
+          <w:rFonts w:ascii="Times New Roman" w:hAnsi="Times New Roman" w:cs="Times New Roman"/>
+        </w:rPr>
+        <w:t xml:space="preserve"> using a similarity criterion.</w:t>
+      </w:r>
+    </w:p>
+    <w:p>
+      <w:pPr>
+        <w:rPr>
+          <w:rFonts w:ascii="Times New Roman" w:hAnsi="Times New Roman" w:cs="Times New Roman"/>
+          <w:u w:val="single"/>
+        </w:rPr>
+      </w:pPr>
+      <w:r>
+        <w:rPr>
+          <w:rFonts w:ascii="Times New Roman" w:hAnsi="Times New Roman" w:cs="Times New Roman"/>
+          <w:u w:val="single"/>
+        </w:rPr>
+        <w:t>Image Segmentation</w:t>
+      </w:r>
+    </w:p>
+    <w:p>
+      <w:pPr>
+        <w:rPr>
+          <w:rFonts w:ascii="Times New Roman" w:hAnsi="Times New Roman" w:cs="Times New Roman"/>
+        </w:rPr>
+      </w:pPr>
+      <w:r>
+        <w:rPr>
+          <w:rFonts w:ascii="Times New Roman" w:hAnsi="Times New Roman" w:cs="Times New Roman"/>
+        </w:rPr>
+        <w:t>K-Means Clustering</w:t>
+      </w:r>
+    </w:p>
+    <w:p>
+      <w:pPr>
+        <w:rPr>
+          <w:rFonts w:ascii="Times New Roman" w:hAnsi="Times New Roman" w:cs="Times New Roman"/>
+        </w:rPr>
+      </w:pPr>
       <w:bookmarkStart w:id="0" w:name="_GoBack"/>
       <w:bookmarkEnd w:id="0"/>
-      <w:r>
-        <w:rPr>
-          <w:rFonts w:ascii="Times New Roman" w:hAnsi="Times New Roman" w:cs="Times New Roman"/>
-        </w:rPr>
-        <w:t xml:space="preserve">The colour of the seed could be established by </w:t>
-      </w:r>
-      <w:r>
-        <w:rPr>
-          <w:rFonts w:ascii="Times New Roman" w:hAnsi="Times New Roman" w:cs="Times New Roman"/>
-        </w:rPr>
-        <w:t xml:space="preserve">comparing the seed pixel data with the training set samples, calculating the Euclidian distance between each sample to establish which </w:t>
-      </w:r>
-      <w:r>
-        <w:rPr>
-          <w:rFonts w:ascii="Times New Roman" w:hAnsi="Times New Roman" w:cs="Times New Roman"/>
-        </w:rPr>
-        <w:t xml:space="preserve">sample </w:t>
-      </w:r>
-      <w:r>
-        <w:rPr>
-          <w:rFonts w:ascii="Times New Roman" w:hAnsi="Times New Roman" w:cs="Times New Roman"/>
-        </w:rPr>
-        <w:t>is justifiably the most similar to the seed image.  This could be achieved through a nearest-neighbour search algorithm</w:t>
-      </w:r>
-      <w:r>
-        <w:rPr>
-          <w:rFonts w:ascii="Times New Roman" w:hAnsi="Times New Roman" w:cs="Times New Roman"/>
-        </w:rPr>
-        <w:t xml:space="preserve"> using a similarity criterion.</w:t>
+    </w:p>
+    <w:p>
+      <w:pPr>
+        <w:rPr>
+          <w:rFonts w:ascii="Times New Roman" w:hAnsi="Times New Roman" w:cs="Times New Roman"/>
+        </w:rPr>
+      </w:pPr>
+      <w:r>
+        <w:rPr>
+          <w:rFonts w:ascii="Times New Roman" w:hAnsi="Times New Roman" w:cs="Times New Roman"/>
+        </w:rPr>
+        <w:t>Watershed</w:t>
       </w:r>
     </w:p>
     <w:sectPr>

</xml_diff>